<commit_message>
Corrected the values of Variance and Standard Deviation
There was an error on the excel when calculating the sum of squares that
was affecting the overall result, (forgot to substract the difference
with xbar) hence the SS, Variance and SD were not correct affecting the
final t-statistic value.
</commit_message>
<xml_diff>
--- a/Project 1 Test a Perceptual Phenomenon/P1 George Studenko .docx
+++ b/Project 1 Test a Perceptual Phenomenon/P1 George Studenko .docx
@@ -811,63 +811,15 @@
         <w:pStyle w:val="Ttulo3"/>
         <w:rPr>
           <w:rStyle w:val="nfasissutil"/>
+          <w:lang w:val="en-US"/>
         </w:rPr>
       </w:pPr>
-      <w:proofErr w:type="spellStart"/>
       <w:r>
         <w:rPr>
           <w:rStyle w:val="nfasissutil"/>
-        </w:rPr>
-        <w:t>Raw</w:t>
-      </w:r>
-      <w:proofErr w:type="spellEnd"/>
-      <w:r>
-        <w:rPr>
-          <w:rStyle w:val="nfasissutil"/>
-        </w:rPr>
-        <w:t xml:space="preserve"> Data in </w:t>
-      </w:r>
-      <w:proofErr w:type="spellStart"/>
-      <w:r>
-        <w:rPr>
-          <w:rStyle w:val="nfasissutil"/>
-        </w:rPr>
-        <w:t>seconds</w:t>
-      </w:r>
-      <w:proofErr w:type="spellEnd"/>
-      <w:r>
-        <w:rPr>
-          <w:rStyle w:val="nfasissutil"/>
-        </w:rPr>
-        <w:t xml:space="preserve"> </w:t>
-      </w:r>
-      <w:proofErr w:type="spellStart"/>
-      <w:r>
-        <w:rPr>
-          <w:rStyle w:val="nfasissutil"/>
-        </w:rPr>
-        <w:t>for</w:t>
-      </w:r>
-      <w:proofErr w:type="spellEnd"/>
-      <w:r>
-        <w:rPr>
-          <w:rStyle w:val="nfasissutil"/>
-        </w:rPr>
-        <w:t xml:space="preserve"> </w:t>
-      </w:r>
-      <w:proofErr w:type="spellStart"/>
-      <w:r>
-        <w:rPr>
-          <w:rStyle w:val="nfasissutil"/>
-        </w:rPr>
-        <w:t>each</w:t>
-      </w:r>
-      <w:proofErr w:type="spellEnd"/>
-      <w:r>
-        <w:rPr>
-          <w:rStyle w:val="nfasissutil"/>
-        </w:rPr>
-        <w:t xml:space="preserve"> test:</w:t>
+          <w:lang w:val="en-US"/>
+        </w:rPr>
+        <w:t>Raw Data in seconds for each test:</w:t>
       </w:r>
     </w:p>
     <w:tbl>
@@ -3326,6 +3278,12 @@
         </w:rPr>
         <w:t>I’m going to perform a one tail in the negative direction statistical test because I want to prove that it takes less time to read the congruent list of words than the incongruent one.</w:t>
       </w:r>
+      <w:r>
+        <w:rPr>
+          <w:lang w:val="en-US"/>
+        </w:rPr>
+        <w:t xml:space="preserve"> </w:t>
+      </w:r>
     </w:p>
     <w:p>
       <w:pPr>
@@ -3337,24 +3295,126 @@
       </w:pPr>
       <w:r>
         <w:rPr>
+          <w:lang w:val="en-US"/>
+        </w:rPr>
+        <w:t>Will use a</w:t>
+      </w:r>
+      <w:r>
+        <w:rPr>
           <w:b/>
           <w:lang w:val="en-US"/>
         </w:rPr>
-        <w:t xml:space="preserve">Will use a t-test </w:t>
+        <w:t xml:space="preserve"> </w:t>
       </w:r>
       <w:r>
         <w:rPr>
           <w:b/>
           <w:lang w:val="en-US"/>
         </w:rPr>
-        <w:t>as</w:t>
+        <w:t xml:space="preserve">dependent </w:t>
       </w:r>
       <w:r>
         <w:rPr>
           <w:b/>
           <w:lang w:val="en-US"/>
         </w:rPr>
-        <w:t xml:space="preserve"> we don’t know the population standard deviation and n &lt; 30</w:t>
+        <w:t xml:space="preserve">t-test </w:t>
+      </w:r>
+      <w:r>
+        <w:rPr>
+          <w:b/>
+          <w:lang w:val="en-US"/>
+        </w:rPr>
+        <w:t xml:space="preserve">for paired </w:t>
+      </w:r>
+      <w:r>
+        <w:rPr>
+          <w:lang w:val="en-US"/>
+        </w:rPr>
+        <w:t>samples for the following reasons:</w:t>
+      </w:r>
+      <w:r>
+        <w:rPr>
+          <w:b/>
+          <w:lang w:val="en-US"/>
+        </w:rPr>
+        <w:t xml:space="preserve"> </w:t>
+      </w:r>
+    </w:p>
+    <w:p>
+      <w:pPr>
+        <w:pStyle w:val="Prrafodelista"/>
+        <w:numPr>
+          <w:ilvl w:val="1"/>
+          <w:numId w:val="1"/>
+        </w:numPr>
+        <w:rPr>
+          <w:b/>
+          <w:lang w:val="en-US"/>
+        </w:rPr>
+      </w:pPr>
+      <w:r>
+        <w:rPr>
+          <w:lang w:val="en-US"/>
+        </w:rPr>
+        <w:t>W</w:t>
+      </w:r>
+      <w:r>
+        <w:rPr>
+          <w:lang w:val="en-US"/>
+        </w:rPr>
+        <w:t xml:space="preserve">e don’t know the population standard deviation </w:t>
+      </w:r>
+    </w:p>
+    <w:p>
+      <w:pPr>
+        <w:pStyle w:val="Prrafodelista"/>
+        <w:numPr>
+          <w:ilvl w:val="1"/>
+          <w:numId w:val="1"/>
+        </w:numPr>
+        <w:rPr>
+          <w:b/>
+          <w:lang w:val="en-US"/>
+        </w:rPr>
+      </w:pPr>
+      <w:r>
+        <w:rPr>
+          <w:lang w:val="en-US"/>
+        </w:rPr>
+        <w:t>T</w:t>
+      </w:r>
+      <w:r>
+        <w:rPr>
+          <w:lang w:val="en-US"/>
+        </w:rPr>
+        <w:t xml:space="preserve">he same subject takes the test twice (2 conditions) </w:t>
+      </w:r>
+    </w:p>
+    <w:p>
+      <w:pPr>
+        <w:pStyle w:val="Prrafodelista"/>
+        <w:numPr>
+          <w:ilvl w:val="1"/>
+          <w:numId w:val="1"/>
+        </w:numPr>
+        <w:rPr>
+          <w:b/>
+          <w:lang w:val="en-US"/>
+        </w:rPr>
+      </w:pPr>
+      <w:r>
+        <w:rPr>
+          <w:lang w:val="en-US"/>
+        </w:rPr>
+        <w:t>n &lt; 30</w:t>
+      </w:r>
+      <w:r>
+        <w:rPr>
+          <w:b/>
+          <w:lang w:val="en-US"/>
+        </w:rPr>
+        <w:br/>
       </w:r>
     </w:p>
     <w:p>
@@ -3375,117 +3435,18 @@
         </w:rPr>
         <w:t xml:space="preserve">Report some descriptive statistics regarding this dataset. </w:t>
       </w:r>
-      <w:proofErr w:type="spellStart"/>
-      <w:r>
-        <w:rPr>
-          <w:rStyle w:val="nfasisintenso"/>
-        </w:rPr>
-        <w:t>Include</w:t>
-      </w:r>
-      <w:proofErr w:type="spellEnd"/>
-      <w:r>
-        <w:rPr>
-          <w:rStyle w:val="nfasisintenso"/>
-        </w:rPr>
-        <w:t xml:space="preserve"> at </w:t>
-      </w:r>
-      <w:proofErr w:type="spellStart"/>
-      <w:r>
-        <w:rPr>
-          <w:rStyle w:val="nfasisintenso"/>
-        </w:rPr>
-        <w:t>least</w:t>
-      </w:r>
-      <w:proofErr w:type="spellEnd"/>
-      <w:r>
-        <w:rPr>
-          <w:rStyle w:val="nfasisintenso"/>
-        </w:rPr>
-        <w:t xml:space="preserve"> </w:t>
-      </w:r>
-      <w:proofErr w:type="spellStart"/>
-      <w:r>
-        <w:rPr>
-          <w:rStyle w:val="nfasisintenso"/>
-        </w:rPr>
-        <w:t>one</w:t>
-      </w:r>
-      <w:proofErr w:type="spellEnd"/>
-      <w:r>
-        <w:rPr>
-          <w:rStyle w:val="nfasisintenso"/>
-        </w:rPr>
-        <w:t xml:space="preserve"> </w:t>
-      </w:r>
-      <w:proofErr w:type="spellStart"/>
-      <w:r>
-        <w:rPr>
-          <w:rStyle w:val="nfasisintenso"/>
-        </w:rPr>
-        <w:t>measure</w:t>
-      </w:r>
-      <w:proofErr w:type="spellEnd"/>
-      <w:r>
-        <w:rPr>
-          <w:rStyle w:val="nfasisintenso"/>
-        </w:rPr>
-        <w:t xml:space="preserve"> of central </w:t>
-      </w:r>
-      <w:proofErr w:type="spellStart"/>
-      <w:r>
-        <w:rPr>
-          <w:rStyle w:val="nfasisintenso"/>
-        </w:rPr>
-        <w:t>tendency</w:t>
-      </w:r>
-      <w:proofErr w:type="spellEnd"/>
-      <w:r>
-        <w:rPr>
-          <w:rStyle w:val="nfasisintenso"/>
-        </w:rPr>
-        <w:t xml:space="preserve"> and at </w:t>
-      </w:r>
-      <w:proofErr w:type="spellStart"/>
-      <w:r>
-        <w:rPr>
-          <w:rStyle w:val="nfasisintenso"/>
-        </w:rPr>
-        <w:t>least</w:t>
-      </w:r>
-      <w:proofErr w:type="spellEnd"/>
-      <w:r>
-        <w:rPr>
-          <w:rStyle w:val="nfasisintenso"/>
-        </w:rPr>
-        <w:t xml:space="preserve"> </w:t>
-      </w:r>
-      <w:proofErr w:type="spellStart"/>
-      <w:r>
-        <w:rPr>
-          <w:rStyle w:val="nfasisintenso"/>
-        </w:rPr>
-        <w:t>one</w:t>
-      </w:r>
-      <w:proofErr w:type="spellEnd"/>
-      <w:r>
-        <w:rPr>
-          <w:rStyle w:val="nfasisintenso"/>
-        </w:rPr>
-        <w:t xml:space="preserve"> </w:t>
-      </w:r>
-      <w:proofErr w:type="spellStart"/>
-      <w:r>
-        <w:rPr>
-          <w:rStyle w:val="nfasisintenso"/>
-        </w:rPr>
-        <w:t>measure</w:t>
-      </w:r>
-      <w:proofErr w:type="spellEnd"/>
-      <w:r>
-        <w:rPr>
-          <w:rStyle w:val="nfasisintenso"/>
-        </w:rPr>
-        <w:t xml:space="preserve"> of </w:t>
+      <w:r>
+        <w:rPr>
+          <w:rStyle w:val="nfasisintenso"/>
+          <w:lang w:val="en-US"/>
+        </w:rPr>
+        <w:t>Include at least one measure of central tendency and at least one me</w:t>
+      </w:r>
+      <w:r>
+        <w:rPr>
+          <w:rStyle w:val="nfasisintenso"/>
+        </w:rPr>
+        <w:t xml:space="preserve">asure of </w:t>
       </w:r>
       <w:proofErr w:type="spellStart"/>
       <w:r>
@@ -3806,7 +3767,28 @@
           <w:rFonts w:eastAsia="Arial Unicode MS" w:cstheme="minorHAnsi"/>
           <w:lang w:val="en-US"/>
         </w:rPr>
-        <w:t xml:space="preserve"> = 9.48</w:t>
+        <w:t xml:space="preserve"> = </w:t>
+      </w:r>
+      <w:r>
+        <w:rPr>
+          <w:rFonts w:eastAsia="Arial Unicode MS" w:cstheme="minorHAnsi"/>
+          <w:lang w:val="en-US"/>
+        </w:rPr>
+        <w:t>4</w:t>
+      </w:r>
+      <w:r>
+        <w:rPr>
+          <w:rFonts w:eastAsia="Arial Unicode MS" w:cstheme="minorHAnsi"/>
+          <w:lang w:val="en-US"/>
+        </w:rPr>
+        <w:t>.</w:t>
+      </w:r>
+      <w:r>
+        <w:rPr>
+          <w:rFonts w:eastAsia="Arial Unicode MS" w:cstheme="minorHAnsi"/>
+          <w:lang w:val="en-US"/>
+        </w:rPr>
+        <w:t>86</w:t>
       </w:r>
       <w:r>
         <w:rPr>
@@ -3894,13 +3876,13 @@
         <w:rPr>
           <w:rFonts w:eastAsia="Arial Unicode MS" w:cstheme="minorHAnsi"/>
         </w:rPr>
-        <w:t>= 1.</w:t>
+        <w:t xml:space="preserve">= </w:t>
       </w:r>
       <w:r>
         <w:rPr>
           <w:rFonts w:eastAsia="Arial Unicode MS" w:cstheme="minorHAnsi"/>
         </w:rPr>
-        <w:t>94</w:t>
+        <w:t>0.64</w:t>
       </w:r>
       <w:r>
         <w:rPr>
@@ -4143,7 +4125,7 @@
             <wp:cNvGraphicFramePr/>
             <a:graphic xmlns:a="http://schemas.openxmlformats.org/drawingml/2006/main">
               <a:graphicData uri="http://schemas.openxmlformats.org/drawingml/2006/chart">
-                <c:chart xmlns:c="http://schemas.openxmlformats.org/drawingml/2006/chart" xmlns:r="http://schemas.openxmlformats.org/officeDocument/2006/relationships" r:id="rId5"/>
+                <c:chart xmlns:c="http://schemas.openxmlformats.org/drawingml/2006/chart" xmlns:r="http://schemas.openxmlformats.org/officeDocument/2006/relationships" r:id="rId6"/>
               </a:graphicData>
             </a:graphic>
           </wp:inline>
@@ -4219,7 +4201,7 @@
             <wp:cNvGraphicFramePr/>
             <a:graphic xmlns:a="http://schemas.openxmlformats.org/drawingml/2006/main">
               <a:graphicData uri="http://schemas.openxmlformats.org/drawingml/2006/chart">
-                <c:chart xmlns:c="http://schemas.openxmlformats.org/drawingml/2006/chart" xmlns:r="http://schemas.openxmlformats.org/officeDocument/2006/relationships" r:id="rId6"/>
+                <c:chart xmlns:c="http://schemas.openxmlformats.org/drawingml/2006/chart" xmlns:r="http://schemas.openxmlformats.org/officeDocument/2006/relationships" r:id="rId7"/>
               </a:graphicData>
             </a:graphic>
           </wp:inline>
@@ -4742,7 +4724,25 @@
         <w:rPr>
           <w:lang w:val="en-US"/>
         </w:rPr>
-        <w:t xml:space="preserve"> with a critical value of -1.676 (since we are testing on the negative side.</w:t>
+        <w:t xml:space="preserve"> with a critical value of -1.</w:t>
+      </w:r>
+      <w:r>
+        <w:rPr>
+          <w:lang w:val="en-US"/>
+        </w:rPr>
+        <w:t xml:space="preserve"> </w:t>
+      </w:r>
+      <w:r>
+        <w:rPr>
+          <w:lang w:val="en-US"/>
+        </w:rPr>
+        <w:t xml:space="preserve">714 </w:t>
+      </w:r>
+      <w:r>
+        <w:rPr>
+          <w:lang w:val="en-US"/>
+        </w:rPr>
+        <w:t>(since we are testing on the negative side.</w:t>
       </w:r>
     </w:p>
     <w:p>
@@ -4872,7 +4872,19 @@
         <w:rPr>
           <w:lang w:val="en-US"/>
         </w:rPr>
-        <w:t>4.89</w:t>
+        <w:t>12</w:t>
+      </w:r>
+      <w:r>
+        <w:rPr>
+          <w:lang w:val="en-US"/>
+        </w:rPr>
+        <w:t>.</w:t>
+      </w:r>
+      <w:r>
+        <w:rPr>
+          <w:lang w:val="en-US"/>
+        </w:rPr>
+        <w:t>45</w:t>
       </w:r>
     </w:p>
     <w:p>
@@ -4941,19 +4953,7 @@
         <w:rPr>
           <w:lang w:val="en-US"/>
         </w:rPr>
-        <w:t>4</w:t>
-      </w:r>
-      <w:r>
-        <w:rPr>
-          <w:lang w:val="en-US"/>
-        </w:rPr>
-        <w:t>.</w:t>
-      </w:r>
-      <w:r>
-        <w:rPr>
-          <w:lang w:val="en-US"/>
-        </w:rPr>
-        <w:t>89</w:t>
+        <w:t>12.45</w:t>
       </w:r>
       <w:r>
         <w:rPr>
@@ -5586,7 +5586,7 @@
         </w:rPr>
         <w:br/>
       </w:r>
-      <w:hyperlink r:id="rId7" w:history="1">
+      <w:hyperlink r:id="rId8" w:history="1">
         <w:r>
           <w:rPr>
             <w:rStyle w:val="Hipervnculo"/>
@@ -5607,7 +5607,7 @@
         </w:rPr>
         <w:br/>
       </w:r>
-      <w:hyperlink r:id="rId8" w:history="1">
+      <w:hyperlink r:id="rId9" w:history="1">
         <w:r>
           <w:rPr>
             <w:rStyle w:val="Hipervnculo"/>
@@ -5622,13 +5622,34 @@
         </w:rPr>
         <w:br/>
       </w:r>
-      <w:hyperlink r:id="rId9" w:history="1">
+      <w:hyperlink r:id="rId10" w:history="1">
         <w:r>
           <w:rPr>
             <w:rStyle w:val="Hipervnculo"/>
             <w:lang w:val="en-US"/>
           </w:rPr>
           <w:t>http://www.statstutor.ac.uk/resources/uploaded/paired-t-test.pdf</w:t>
+        </w:r>
+      </w:hyperlink>
+      <w:r>
+        <w:rPr>
+          <w:lang w:val="en-US"/>
+        </w:rPr>
+        <w:t xml:space="preserve"> </w:t>
+      </w:r>
+      <w:r>
+        <w:rPr>
+          <w:lang w:val="en-US"/>
+        </w:rPr>
+        <w:br/>
+      </w:r>
+      <w:hyperlink r:id="rId11" w:history="1">
+        <w:r>
+          <w:rPr>
+            <w:rStyle w:val="Hipervnculo"/>
+            <w:lang w:val="en-US"/>
+          </w:rPr>
+          <w:t>https://www.ltcconline.net/greenl/courses/201/descstat/mean.htm</w:t>
         </w:r>
       </w:hyperlink>
       <w:r>
@@ -5653,7 +5674,7 @@
   <w:abstractNum w:abstractNumId="0">
     <w:nsid w:val="01DE5256"/>
     <w:multiLevelType w:val="hybridMultilevel"/>
-    <w:tmpl w:val="26805176"/>
+    <w:tmpl w:val="1DF0D684"/>
     <w:lvl w:ilvl="0" w:tplc="0C0A000F">
       <w:start w:val="1"/>
       <w:numFmt w:val="decimal"/>
@@ -5666,7 +5687,7 @@
         <w:rFonts w:hint="default"/>
       </w:rPr>
     </w:lvl>
-    <w:lvl w:ilvl="1" w:tplc="0C0A0019" w:tentative="1">
+    <w:lvl w:ilvl="1" w:tplc="0C0A0019">
       <w:start w:val="1"/>
       <w:numFmt w:val="lowerLetter"/>
       <w:lvlText w:val="%2."/>
@@ -6239,7 +6260,6 @@
 
 <file path=word/charts/chart1.xml><?xml version="1.0" encoding="utf-8"?>
 <c:chartSpace xmlns:c="http://schemas.openxmlformats.org/drawingml/2006/chart" xmlns:a="http://schemas.openxmlformats.org/drawingml/2006/main" xmlns:r="http://schemas.openxmlformats.org/officeDocument/2006/relationships">
-  <c:date1904 val="1"/>
   <c:lang val="es-ES"/>
   <c:chart>
     <c:title>
@@ -6280,7 +6300,7 @@
           <c:order val="0"/>
           <c:cat>
             <c:strRef>
-              <c:f>Hoja2!$G$4:$G$11</c:f>
+              <c:f>Histograms!$L$5:$L$12</c:f>
               <c:strCache>
                 <c:ptCount val="8"/>
                 <c:pt idx="0">
@@ -6312,7 +6332,7 @@
           </c:cat>
           <c:val>
             <c:numRef>
-              <c:f>Hoja2!$I$4:$I$11</c:f>
+              <c:f>Histograms!$N$5:$N$12</c:f>
               <c:numCache>
                 <c:formatCode>General</c:formatCode>
                 <c:ptCount val="8"/>
@@ -6345,11 +6365,11 @@
           </c:val>
         </c:ser>
         <c:gapWidth val="0"/>
-        <c:axId val="70274432"/>
-        <c:axId val="70321280"/>
+        <c:axId val="70354048"/>
+        <c:axId val="70476544"/>
       </c:barChart>
       <c:catAx>
-        <c:axId val="70274432"/>
+        <c:axId val="70354048"/>
         <c:scaling>
           <c:orientation val="minMax"/>
         </c:scaling>
@@ -6365,14 +6385,14 @@
             <a:endParaRPr lang="es-ES"/>
           </a:p>
         </c:txPr>
-        <c:crossAx val="70321280"/>
+        <c:crossAx val="70476544"/>
         <c:crosses val="autoZero"/>
         <c:auto val="1"/>
         <c:lblAlgn val="ctr"/>
         <c:lblOffset val="100"/>
       </c:catAx>
       <c:valAx>
-        <c:axId val="70321280"/>
+        <c:axId val="70476544"/>
         <c:scaling>
           <c:orientation val="minMax"/>
         </c:scaling>
@@ -6397,7 +6417,7 @@
         </c:title>
         <c:numFmt formatCode="General" sourceLinked="1"/>
         <c:tickLblPos val="nextTo"/>
-        <c:crossAx val="70274432"/>
+        <c:crossAx val="70354048"/>
         <c:crosses val="autoZero"/>
         <c:crossBetween val="between"/>
       </c:valAx>
@@ -6450,7 +6470,7 @@
           <c:order val="0"/>
           <c:cat>
             <c:strRef>
-              <c:f>Hoja2!$K$9:$K$21</c:f>
+              <c:f>Histograms!$P$10:$P$22</c:f>
               <c:strCache>
                 <c:ptCount val="13"/>
                 <c:pt idx="0">
@@ -6497,7 +6517,7 @@
           </c:cat>
           <c:val>
             <c:numRef>
-              <c:f>Hoja2!$M$9:$M$21</c:f>
+              <c:f>Histograms!$R$10:$R$22</c:f>
               <c:numCache>
                 <c:formatCode>General</c:formatCode>
                 <c:ptCount val="13"/>
@@ -6545,11 +6565,11 @@
           </c:val>
         </c:ser>
         <c:gapWidth val="0"/>
-        <c:axId val="70477696"/>
-        <c:axId val="70479232"/>
+        <c:axId val="103498880"/>
+        <c:axId val="103500800"/>
       </c:barChart>
       <c:catAx>
-        <c:axId val="70477696"/>
+        <c:axId val="103498880"/>
         <c:scaling>
           <c:orientation val="minMax"/>
         </c:scaling>
@@ -6566,14 +6586,14 @@
             <a:endParaRPr lang="es-ES"/>
           </a:p>
         </c:txPr>
-        <c:crossAx val="70479232"/>
+        <c:crossAx val="103500800"/>
         <c:crosses val="autoZero"/>
         <c:auto val="1"/>
         <c:lblAlgn val="ctr"/>
         <c:lblOffset val="100"/>
       </c:catAx>
       <c:valAx>
-        <c:axId val="70479232"/>
+        <c:axId val="103500800"/>
         <c:scaling>
           <c:orientation val="minMax"/>
         </c:scaling>
@@ -6598,7 +6618,7 @@
         </c:title>
         <c:numFmt formatCode="General" sourceLinked="1"/>
         <c:tickLblPos val="nextTo"/>
-        <c:crossAx val="70477696"/>
+        <c:crossAx val="103498880"/>
         <c:crosses val="autoZero"/>
         <c:crossBetween val="between"/>
       </c:valAx>
@@ -6890,4 +6910,16 @@
   <a:objectDefaults/>
   <a:extraClrSchemeLst/>
 </a:theme>
+</file>
+
+<file path=customXml/item1.xml><?xml version="1.0" encoding="utf-8"?>
+<b:Sources xmlns:b="http://schemas.openxmlformats.org/officeDocument/2006/bibliography" xmlns="http://schemas.openxmlformats.org/officeDocument/2006/bibliography" SelectedStyle="\APA.XSL" StyleName="APA Fifth Edition"/>
+</file>
+
+<file path=customXml/itemProps1.xml><?xml version="1.0" encoding="utf-8"?>
+<ds:datastoreItem xmlns:ds="http://schemas.openxmlformats.org/officeDocument/2006/customXml" ds:itemID="{B7714A8B-7790-47C2-BE49-BBE442536C51}">
+  <ds:schemaRefs>
+    <ds:schemaRef ds:uri="http://schemas.openxmlformats.org/officeDocument/2006/bibliography"/>
+  </ds:schemaRefs>
+</ds:datastoreItem>
 </file>
</xml_diff>